<commit_message>
De titel van M02 is veranderd van 'Het project zorgt dat het product continu aan de kwaliteitsnormen voldoet' in 'Het project bewaakt continu dat het product aan de kwaliteitsnormen voldoet'. Continue aan alle kwaliteitsnormen voldoen is in de praktijk onmogelijk (zie ook M08 'Het project maakt technische schuld inzichtelijk en lost deze planmatig op'). Hiermee is de overlap met M06 'Het project meet kwaliteitsnormen geautomatiseerd en frequent' zo groot dat deze laatste maatregel is komen te vervallen. Closes #688.
</commit_message>
<xml_diff>
--- a/docs/wip/ICTU-Template-Compacte-Voorfase.docx
+++ b/docs/wip/ICTU-Template-Compacte-Voorfase.docx
@@ -1383,7 +1383,7 @@
     </w:p>
     <w:p>
       <w:r>
-        <w:t>Versie 3.1.0-dev, 06-06-2023</w:t>
+        <w:t>Versie 4.0.0-dev, 06-06-2023</w:t>
       </w:r>
     </w:p>
     <w:p>
@@ -1707,7 +1707,7 @@
               <w:jc w:val="left"/>
             </w:pPr>
             <w:r>
-              <w:t>ICTU Kwaliteitsaanpak Softwareontwikkeling 3.1.0-dev</w:t>
+              <w:t>ICTU Kwaliteitsaanpak Softwareontwikkeling 4.0.0-dev</w:t>
             </w:r>
           </w:p>
         </w:tc>

</xml_diff>

<commit_message>
Verplaats de wijzigingsgeschiedenis naar een los document (PDF en HTML). Closes #700.
</commit_message>
<xml_diff>
--- a/docs/wip/ICTU-Template-Compacte-Voorfase.docx
+++ b/docs/wip/ICTU-Template-Compacte-Voorfase.docx
@@ -1383,7 +1383,7 @@
     </w:p>
     <w:p>
       <w:r>
-        <w:t>Versie 3.0.1, 04-04-2023</w:t>
+        <w:t>Versie 3.1.0-dev, 04-04-2023</w:t>
       </w:r>
     </w:p>
     <w:p>
@@ -1707,7 +1707,7 @@
               <w:jc w:val="left"/>
             </w:pPr>
             <w:r>
-              <w:t>ICTU Kwaliteitsaanpak Softwareontwikkeling 3.0.1</w:t>
+              <w:t>ICTU Kwaliteitsaanpak Softwareontwikkeling 3.1.0-dev</w:t>
             </w:r>
           </w:p>
         </w:tc>

</xml_diff>

<commit_message>
Maatregel M35 "Het project hanteert een agile architectuuraanpak" toegevoegd. Templates aangepast aan nieuwe maatregel. Closes #735.
</commit_message>
<xml_diff>
--- a/docs/wip/ICTU-Template-Compacte-Voorfase.docx
+++ b/docs/wip/ICTU-Template-Compacte-Voorfase.docx
@@ -4904,7 +4904,16 @@
               <w:jc w:val="left"/>
             </w:pPr>
             <w:r>
-              <w:t>projectstartarchitectuur</w:t>
+              <w:t xml:space="preserve">De projectsoftwarearchitectuur is een concreet en doelgericht ICT-architectuurkader waarbinnen het </w:t>
+            </w:r>
+            <w:r>
+              <w:rPr>
+                <w:b/>
+              </w:rPr>
+              <w:t>project</w:t>
+            </w:r>
+            <w:r>
+              <w:t xml:space="preserve"> moet worden uitgevoerd</w:t>
             </w:r>
           </w:p>
         </w:tc>

</xml_diff>

<commit_message>
'Beheerorganisatie' en 'beheerpartij' werden door elkaar gebruikt. Alle voorkomens van beheerpartij vervangen door beheerorganisatie. Fixes #732.
</commit_message>
<xml_diff>
--- a/docs/wip/ICTU-Template-Compacte-Voorfase.docx
+++ b/docs/wip/ICTU-Template-Compacte-Voorfase.docx
@@ -627,7 +627,7 @@
               <w:rPr>
                 <w:highlight w:val="yellow"/>
               </w:rPr>
-              <w:t>{beheerpartij}</w:t>
+              <w:t>{beheerorganisatie}</w:t>
             </w:r>
           </w:p>
         </w:tc>
@@ -903,7 +903,7 @@
               <w:rPr>
                 <w:highlight w:val="yellow"/>
               </w:rPr>
-              <w:t>{beheerpartij}</w:t>
+              <w:t>{beheerorganisatie}</w:t>
             </w:r>
           </w:p>
         </w:tc>
@@ -1266,7 +1266,7 @@
               <w:rPr>
                 <w:highlight w:val="yellow"/>
               </w:rPr>
-              <w:t>{beheerpartij}</w:t>
+              <w:t>{beheerorganisatie}</w:t>
             </w:r>
           </w:p>
         </w:tc>

</xml_diff>

<commit_message>
Add links to templates and other documents. Closes #745.
</commit_message>
<xml_diff>
--- a/docs/wip/ICTU-Template-Compacte-Voorfase.docx
+++ b/docs/wip/ICTU-Template-Compacte-Voorfase.docx
@@ -1383,7 +1383,7 @@
     </w:p>
     <w:p>
       <w:r>
-        <w:t>Versie 4.0.0-dev, 27-11-2023</w:t>
+        <w:t>Versie wip, 30-11-2023</w:t>
       </w:r>
     </w:p>
     <w:p>
@@ -1707,7 +1707,7 @@
               <w:jc w:val="left"/>
             </w:pPr>
             <w:r>
-              <w:t>ICTU Kwaliteitsaanpak Softwareontwikkeling 4.0.0-dev</w:t>
+              <w:t>ICTU Kwaliteitsaanpak Softwareontwikkeling wip</w:t>
             </w:r>
           </w:p>
         </w:tc>
@@ -6600,7 +6600,29 @@
     </w:p>
     <w:p>
       <w:r>
-        <w:t>De Kwaliteitsaanpak is een evoluerende aanpak, gebaseerd op de ervaringen die ICTU continu opdoet in de projecten waarin ICTU samen met opdrachtgevers maatwerksoftware ontwikkelt en onderhoudt. ICTU hanteert daarbij de vuistregel dat als tenminste 80% van de projecten minstens 80% van de tijd een bepaalde werkwijze hanteren, voor die werkwijze een maatregel in de Kwaliteitsaanpak wordt opgenomen. Maar het kan ook voorkomen dat maatregelen om andere redenen landen in de Kwaliteitsaanpak; denk aan het toegankelijk maken van software dat wettelijk verplicht is.</w:t>
+        <w:t xml:space="preserve">De Kwaliteitsaanpak is een evoluerende aanpak, gebaseerd op de ervaringen die ICTU continu opdoet in de projecten waarin ICTU samen met opdrachtgevers maatwerksoftware ontwikkelt en onderhoudt. ICTU hanteert daarbij de vuistregel dat als tenminste 80% van de projecten minstens 80% van de tijd een bepaalde werkwijze hanteren, voor die werkwijze een maatregel in de Kwaliteitsaanpak wordt opgenomen. Maar het kan ook voorkomen dat maatregelen om andere redenen landen in de Kwaliteitsaanpak; denk aan het toegankelijk maken van software dat wettelijk verplicht is. Zie ook de wijzigingsgeschiedenis in </w:t>
+      </w:r>
+      <w:hyperlink r:id="rId33">
+        <w:r>
+          <w:rPr>
+            <w:rStyle w:val="Hyperlink"/>
+          </w:rPr>
+          <w:t>PDF-formaat</w:t>
+        </w:r>
+      </w:hyperlink>
+      <w:r>
+        <w:t xml:space="preserve"> of </w:t>
+      </w:r>
+      <w:hyperlink r:id="rId34">
+        <w:r>
+          <w:rPr>
+            <w:rStyle w:val="Hyperlink"/>
+          </w:rPr>
+          <w:t>HTML-formaat</w:t>
+        </w:r>
+      </w:hyperlink>
+      <w:r>
+        <w:t>.</w:t>
       </w:r>
     </w:p>
     <w:p>

</xml_diff>

<commit_message>
Geen PDF-versies van documenten.
De PDF-versies van de Kwaliteitsaanpak, de samenvatting en de wijzigingsgeschiedenis worden niet langer gemaakt. De software (wkhtmltopdf) om de PDF te genereren wordt niet meer onderhouden. Overstappen op een andere oplossing kost te veel tijd. Indien nodig kunnen gebruikers de HTML-versie zelf naar PDF exporteren met behulp van een webbrowser.
</commit_message>
<xml_diff>
--- a/docs/wip/ICTU-Template-Compacte-Voorfase.docx
+++ b/docs/wip/ICTU-Template-Compacte-Voorfase.docx
@@ -8,7 +8,7 @@
       <w:r>
         <w:drawing>
           <wp:inline xmlns:a="http://schemas.openxmlformats.org/drawingml/2006/main" xmlns:pic="http://schemas.openxmlformats.org/drawingml/2006/picture">
-            <wp:extent cx="2316480" cy="807720"/>
+            <wp:extent cx="1800000" cy="627632"/>
             <wp:docPr id="1" name="Picture 1"/>
             <wp:cNvGraphicFramePr>
               <a:graphicFrameLocks noChangeAspect="1"/>
@@ -29,7 +29,7 @@
                   <pic:spPr>
                     <a:xfrm>
                       <a:off x="0" y="0"/>
-                      <a:ext cx="2316480" cy="807720"/>
+                      <a:ext cx="1800000" cy="627632"/>
                     </a:xfrm>
                     <a:prstGeom prst="rect"/>
                   </pic:spPr>
@@ -94,7 +94,7 @@
       <w:r>
         <w:drawing>
           <wp:inline xmlns:a="http://schemas.openxmlformats.org/drawingml/2006/main" xmlns:pic="http://schemas.openxmlformats.org/drawingml/2006/picture">
-            <wp:extent cx="5806440" cy="3108960"/>
+            <wp:extent cx="5400000" cy="2891339"/>
             <wp:docPr id="2" name="Picture 2"/>
             <wp:cNvGraphicFramePr>
               <a:graphicFrameLocks noChangeAspect="1"/>
@@ -115,7 +115,7 @@
                   <pic:spPr>
                     <a:xfrm>
                       <a:off x="0" y="0"/>
-                      <a:ext cx="5806440" cy="3108960"/>
+                      <a:ext cx="5400000" cy="2891339"/>
                     </a:xfrm>
                     <a:prstGeom prst="rect"/>
                   </pic:spPr>
@@ -1383,7 +1383,7 @@
     </w:p>
     <w:p>
       <w:r>
-        <w:t>Versie wip, 31-07-2024</w:t>
+        <w:t>Versie wip, 02-08-2024</w:t>
       </w:r>
     </w:p>
     <w:p>

</xml_diff>

<commit_message>
Fix eisentabellen in NFE-template. Release v4.0.3.
</commit_message>
<xml_diff>
--- a/docs/wip/ICTU-Template-Compacte-Voorfase.docx
+++ b/docs/wip/ICTU-Template-Compacte-Voorfase.docx
@@ -191,7 +191,7 @@
         <w:rPr>
           <w:highlight w:val="yellow"/>
         </w:rPr>
-        <w:t>{Verwijder eventueel deze paragraaf en de rubricering op de titelpagina indien rubricering niet van toepassing is}</w:t>
+        <w:t>{Verwijder deze paragraaf en de rubricering op de titelpagina als rubricering niet van toepassing is}</w:t>
       </w:r>
     </w:p>
     <w:tbl>
@@ -302,793 +302,7 @@
         <w:pStyle w:val="Kop6"/>
       </w:pPr>
       <w:r>
-        <w:t>Revisiehistorie</w:t>
-      </w:r>
-    </w:p>
-    <w:tbl>
-      <w:tblPr>
-        <w:tblStyle w:val="Tabelraster1"/>
-        <w:tblW w:type="pct" w:w="100%"/>
-        <w:tblLook w:firstColumn="1" w:firstRow="1" w:lastColumn="0" w:lastRow="0" w:noHBand="0" w:noVBand="1" w:val="04A0"/>
-      </w:tblPr>
-      <w:tblGrid>
-        <w:gridCol w:w="1814"/>
-        <w:gridCol w:w="1814"/>
-        <w:gridCol w:w="1814"/>
-        <w:gridCol w:w="1814"/>
-        <w:gridCol w:w="1814"/>
-      </w:tblGrid>
-      <w:tr>
-        <w:tc>
-          <w:tcPr>
-            <w:tcW w:type="auto" w:w="1814"/>
-          </w:tcPr>
-          <w:p>
-            <w:pPr>
-              <w:jc w:val="left"/>
-            </w:pPr>
-            <w:r>
-              <w:t>Versie</w:t>
-            </w:r>
-          </w:p>
-        </w:tc>
-        <w:tc>
-          <w:tcPr>
-            <w:tcW w:type="auto" w:w="1814"/>
-          </w:tcPr>
-          <w:p>
-            <w:pPr>
-              <w:jc w:val="left"/>
-            </w:pPr>
-            <w:r>
-              <w:t>Auteur</w:t>
-            </w:r>
-          </w:p>
-        </w:tc>
-        <w:tc>
-          <w:tcPr>
-            <w:tcW w:type="auto" w:w="1814"/>
-          </w:tcPr>
-          <w:p>
-            <w:pPr>
-              <w:jc w:val="left"/>
-            </w:pPr>
-            <w:r>
-              <w:t>Datum</w:t>
-            </w:r>
-          </w:p>
-        </w:tc>
-        <w:tc>
-          <w:tcPr>
-            <w:tcW w:type="auto" w:w="1814"/>
-          </w:tcPr>
-          <w:p>
-            <w:pPr>
-              <w:jc w:val="left"/>
-            </w:pPr>
-            <w:r>
-              <w:t>Status</w:t>
-            </w:r>
-          </w:p>
-        </w:tc>
-        <w:tc>
-          <w:tcPr>
-            <w:tcW w:type="auto" w:w="1814"/>
-          </w:tcPr>
-          <w:p>
-            <w:pPr>
-              <w:jc w:val="left"/>
-            </w:pPr>
-            <w:r>
-              <w:t>Opmerkingen</w:t>
-            </w:r>
-          </w:p>
-        </w:tc>
-      </w:tr>
-      <w:tr>
-        <w:tc>
-          <w:tcPr>
-            <w:tcW w:type="auto" w:w="1814"/>
-          </w:tcPr>
-          <w:p>
-            <w:pPr>
-              <w:jc w:val="left"/>
-            </w:pPr>
-            <w:r>
-              <w:rPr>
-                <w:highlight w:val="yellow"/>
-              </w:rPr>
-              <w:t>{versie}</w:t>
-            </w:r>
-          </w:p>
-        </w:tc>
-        <w:tc>
-          <w:tcPr>
-            <w:tcW w:type="auto" w:w="1814"/>
-          </w:tcPr>
-          <w:p>
-            <w:pPr>
-              <w:jc w:val="left"/>
-            </w:pPr>
-            <w:r>
-              <w:rPr>
-                <w:highlight w:val="yellow"/>
-              </w:rPr>
-              <w:t>{naam auteur}</w:t>
-            </w:r>
-          </w:p>
-        </w:tc>
-        <w:tc>
-          <w:tcPr>
-            <w:tcW w:type="auto" w:w="1814"/>
-          </w:tcPr>
-          <w:p>
-            <w:pPr>
-              <w:jc w:val="left"/>
-            </w:pPr>
-            <w:r>
-              <w:rPr>
-                <w:highlight w:val="yellow"/>
-              </w:rPr>
-              <w:t>{datum}</w:t>
-            </w:r>
-          </w:p>
-        </w:tc>
-        <w:tc>
-          <w:tcPr>
-            <w:tcW w:type="auto" w:w="1814"/>
-          </w:tcPr>
-          <w:p>
-            <w:pPr>
-              <w:jc w:val="left"/>
-            </w:pPr>
-            <w:r>
-              <w:rPr>
-                <w:highlight w:val="yellow"/>
-              </w:rPr>
-              <w:t>{concept/definitief}</w:t>
-            </w:r>
-          </w:p>
-        </w:tc>
-        <w:tc>
-          <w:tcPr>
-            <w:tcW w:type="auto" w:w="1814"/>
-          </w:tcPr>
-          <w:p>
-            <w:pPr>
-              <w:jc w:val="left"/>
-            </w:pPr>
-            <w:r>
-              <w:rPr>
-                <w:highlight w:val="yellow"/>
-              </w:rPr>
-              <w:t>{opmerkingen}</w:t>
-            </w:r>
-          </w:p>
-        </w:tc>
-      </w:tr>
-    </w:tbl>
-    <w:p>
-      <w:pPr>
-        <w:pStyle w:val="Kop6"/>
-      </w:pPr>
-      <w:r>
-        <w:t>Reviewers</w:t>
-      </w:r>
-    </w:p>
-    <w:tbl>
-      <w:tblPr>
-        <w:tblStyle w:val="Tabelraster1"/>
-        <w:tblW w:type="pct" w:w="100%"/>
-        <w:tblLook w:firstColumn="1" w:firstRow="1" w:lastColumn="0" w:lastRow="0" w:noHBand="0" w:noVBand="1" w:val="04A0"/>
-      </w:tblPr>
-      <w:tblGrid>
-        <w:gridCol w:w="2267"/>
-        <w:gridCol w:w="2267"/>
-        <w:gridCol w:w="2267"/>
-        <w:gridCol w:w="2267"/>
-      </w:tblGrid>
-      <w:tr>
-        <w:tc>
-          <w:tcPr>
-            <w:tcW w:type="auto" w:w="2267"/>
-          </w:tcPr>
-          <w:p>
-            <w:pPr>
-              <w:jc w:val="left"/>
-            </w:pPr>
-            <w:r>
-              <w:t>Functie/rol</w:t>
-            </w:r>
-          </w:p>
-        </w:tc>
-        <w:tc>
-          <w:tcPr>
-            <w:tcW w:type="auto" w:w="2267"/>
-          </w:tcPr>
-          <w:p>
-            <w:pPr>
-              <w:jc w:val="left"/>
-            </w:pPr>
-            <w:r>
-              <w:t>Naam</w:t>
-            </w:r>
-          </w:p>
-        </w:tc>
-        <w:tc>
-          <w:tcPr>
-            <w:tcW w:type="auto" w:w="2267"/>
-          </w:tcPr>
-          <w:p>
-            <w:pPr>
-              <w:jc w:val="left"/>
-            </w:pPr>
-            <w:r>
-              <w:t>Datum</w:t>
-            </w:r>
-          </w:p>
-        </w:tc>
-        <w:tc>
-          <w:tcPr>
-            <w:tcW w:type="auto" w:w="2267"/>
-          </w:tcPr>
-          <w:p>
-            <w:pPr>
-              <w:jc w:val="center"/>
-            </w:pPr>
-            <w:r>
-              <w:t>Versie</w:t>
-            </w:r>
-          </w:p>
-        </w:tc>
-      </w:tr>
-      <w:tr>
-        <w:tc>
-          <w:tcPr>
-            <w:tcW w:type="auto" w:w="2267"/>
-          </w:tcPr>
-          <w:p>
-            <w:pPr>
-              <w:jc w:val="left"/>
-            </w:pPr>
-            <w:r>
-              <w:t xml:space="preserve">Kwaliteitsmanager </w:t>
-            </w:r>
-            <w:r>
-              <w:rPr>
-                <w:highlight w:val="yellow"/>
-              </w:rPr>
-              <w:t>{opdrachtgevende organisatie}</w:t>
-            </w:r>
-          </w:p>
-        </w:tc>
-        <w:tc>
-          <w:tcPr>
-            <w:tcW w:type="auto" w:w="2267"/>
-          </w:tcPr>
-          <w:p>
-            <w:pPr>
-              <w:jc w:val="left"/>
-            </w:pPr>
-            <w:r>
-              <w:rPr>
-                <w:highlight w:val="yellow"/>
-              </w:rPr>
-              <w:t>{naam kwaliteitsmanager opdrachtgevende organisatie}</w:t>
-            </w:r>
-          </w:p>
-        </w:tc>
-        <w:tc>
-          <w:tcPr>
-            <w:tcW w:type="auto" w:w="2267"/>
-          </w:tcPr>
-          <w:p>
-            <w:pPr>
-              <w:jc w:val="left"/>
-            </w:pPr>
-            <w:r>
-              <w:rPr>
-                <w:highlight w:val="yellow"/>
-              </w:rPr>
-              <w:t>{datum}</w:t>
-            </w:r>
-          </w:p>
-        </w:tc>
-        <w:tc>
-          <w:tcPr>
-            <w:tcW w:type="auto" w:w="2267"/>
-          </w:tcPr>
-          <w:p>
-            <w:pPr>
-              <w:jc w:val="center"/>
-            </w:pPr>
-            <w:r>
-              <w:rPr>
-                <w:highlight w:val="yellow"/>
-              </w:rPr>
-              <w:t>{versie}</w:t>
-            </w:r>
-          </w:p>
-        </w:tc>
-      </w:tr>
-      <w:tr>
-        <w:tc>
-          <w:tcPr>
-            <w:tcW w:type="auto" w:w="2267"/>
-          </w:tcPr>
-          <w:p>
-            <w:pPr>
-              <w:jc w:val="left"/>
-            </w:pPr>
-            <w:r>
-              <w:t xml:space="preserve">Kwaliteitsmanager </w:t>
-            </w:r>
-            <w:r>
-              <w:rPr>
-                <w:highlight w:val="yellow"/>
-              </w:rPr>
-              <w:t>{beheerorganisatie}</w:t>
-            </w:r>
-          </w:p>
-        </w:tc>
-        <w:tc>
-          <w:tcPr>
-            <w:tcW w:type="auto" w:w="2267"/>
-          </w:tcPr>
-          <w:p>
-            <w:pPr>
-              <w:jc w:val="left"/>
-            </w:pPr>
-            <w:r>
-              <w:rPr>
-                <w:highlight w:val="yellow"/>
-              </w:rPr>
-              <w:t>{naam kwaliteitsmanager beheerorganisatie}</w:t>
-            </w:r>
-          </w:p>
-        </w:tc>
-        <w:tc>
-          <w:tcPr>
-            <w:tcW w:type="auto" w:w="2267"/>
-          </w:tcPr>
-          <w:p>
-            <w:pPr>
-              <w:jc w:val="left"/>
-            </w:pPr>
-            <w:r>
-              <w:rPr>
-                <w:highlight w:val="yellow"/>
-              </w:rPr>
-              <w:t>{datum}</w:t>
-            </w:r>
-          </w:p>
-        </w:tc>
-        <w:tc>
-          <w:tcPr>
-            <w:tcW w:type="auto" w:w="2267"/>
-          </w:tcPr>
-          <w:p>
-            <w:pPr>
-              <w:jc w:val="center"/>
-            </w:pPr>
-            <w:r>
-              <w:rPr>
-                <w:highlight w:val="yellow"/>
-              </w:rPr>
-              <w:t>{versie}</w:t>
-            </w:r>
-          </w:p>
-        </w:tc>
-      </w:tr>
-      <w:tr>
-        <w:tc>
-          <w:tcPr>
-            <w:tcW w:type="auto" w:w="2267"/>
-          </w:tcPr>
-          <w:p>
-            <w:pPr>
-              <w:jc w:val="left"/>
-            </w:pPr>
-            <w:r>
-              <w:t>Kwaliteitsmanager ICTU</w:t>
-            </w:r>
-          </w:p>
-        </w:tc>
-        <w:tc>
-          <w:tcPr>
-            <w:tcW w:type="auto" w:w="2267"/>
-          </w:tcPr>
-          <w:p>
-            <w:pPr>
-              <w:jc w:val="left"/>
-            </w:pPr>
-            <w:r>
-              <w:rPr>
-                <w:highlight w:val="yellow"/>
-              </w:rPr>
-              <w:t>{naam kwaliteitsmanager ICTU}</w:t>
-            </w:r>
-          </w:p>
-        </w:tc>
-        <w:tc>
-          <w:tcPr>
-            <w:tcW w:type="auto" w:w="2267"/>
-          </w:tcPr>
-          <w:p>
-            <w:pPr>
-              <w:jc w:val="left"/>
-            </w:pPr>
-            <w:r>
-              <w:rPr>
-                <w:highlight w:val="yellow"/>
-              </w:rPr>
-              <w:t>{datum}</w:t>
-            </w:r>
-          </w:p>
-        </w:tc>
-        <w:tc>
-          <w:tcPr>
-            <w:tcW w:type="auto" w:w="2267"/>
-          </w:tcPr>
-          <w:p>
-            <w:pPr>
-              <w:jc w:val="center"/>
-            </w:pPr>
-            <w:r>
-              <w:rPr>
-                <w:highlight w:val="yellow"/>
-              </w:rPr>
-              <w:t>{versie}</w:t>
-            </w:r>
-          </w:p>
-        </w:tc>
-      </w:tr>
-    </w:tbl>
-    <w:p>
-      <w:pPr>
-        <w:pStyle w:val="Kop6"/>
-      </w:pPr>
-      <w:r>
-        <w:t>Vereiste goedkeuringen</w:t>
-      </w:r>
-    </w:p>
-    <w:tbl>
-      <w:tblPr>
-        <w:tblStyle w:val="Tabelraster1"/>
-        <w:tblW w:type="pct" w:w="100%"/>
-        <w:tblLook w:firstColumn="1" w:firstRow="1" w:lastColumn="0" w:lastRow="0" w:noHBand="0" w:noVBand="1" w:val="04A0"/>
-      </w:tblPr>
-      <w:tblGrid>
-        <w:gridCol w:w="2267"/>
-        <w:gridCol w:w="2267"/>
-        <w:gridCol w:w="2267"/>
-        <w:gridCol w:w="2267"/>
-      </w:tblGrid>
-      <w:tr>
-        <w:tc>
-          <w:tcPr>
-            <w:tcW w:type="auto" w:w="2267"/>
-          </w:tcPr>
-          <w:p>
-            <w:pPr>
-              <w:jc w:val="left"/>
-            </w:pPr>
-            <w:r>
-              <w:t>Functie/rol</w:t>
-            </w:r>
-          </w:p>
-        </w:tc>
-        <w:tc>
-          <w:tcPr>
-            <w:tcW w:type="auto" w:w="2267"/>
-          </w:tcPr>
-          <w:p>
-            <w:pPr>
-              <w:jc w:val="left"/>
-            </w:pPr>
-            <w:r>
-              <w:t>Naam</w:t>
-            </w:r>
-          </w:p>
-        </w:tc>
-        <w:tc>
-          <w:tcPr>
-            <w:tcW w:type="auto" w:w="2267"/>
-          </w:tcPr>
-          <w:p>
-            <w:pPr>
-              <w:jc w:val="left"/>
-            </w:pPr>
-            <w:r>
-              <w:t>Datum</w:t>
-            </w:r>
-          </w:p>
-        </w:tc>
-        <w:tc>
-          <w:tcPr>
-            <w:tcW w:type="auto" w:w="2267"/>
-          </w:tcPr>
-          <w:p>
-            <w:pPr>
-              <w:jc w:val="center"/>
-            </w:pPr>
-            <w:r>
-              <w:t>Versie</w:t>
-            </w:r>
-          </w:p>
-        </w:tc>
-      </w:tr>
-      <w:tr>
-        <w:tc>
-          <w:tcPr>
-            <w:tcW w:type="auto" w:w="2267"/>
-          </w:tcPr>
-          <w:p>
-            <w:pPr>
-              <w:jc w:val="left"/>
-            </w:pPr>
-            <w:r>
-              <w:t xml:space="preserve">Projectleider </w:t>
-            </w:r>
-            <w:r>
-              <w:rPr>
-                <w:highlight w:val="yellow"/>
-              </w:rPr>
-              <w:t>{opdrachtgevende organisatie}</w:t>
-            </w:r>
-          </w:p>
-        </w:tc>
-        <w:tc>
-          <w:tcPr>
-            <w:tcW w:type="auto" w:w="2267"/>
-          </w:tcPr>
-          <w:p>
-            <w:pPr>
-              <w:jc w:val="left"/>
-            </w:pPr>
-            <w:r>
-              <w:rPr>
-                <w:highlight w:val="yellow"/>
-              </w:rPr>
-              <w:t>{naam projectleider opdrachtgevende organisatie}</w:t>
-            </w:r>
-          </w:p>
-        </w:tc>
-        <w:tc>
-          <w:tcPr>
-            <w:tcW w:type="auto" w:w="2267"/>
-          </w:tcPr>
-          <w:p>
-            <w:pPr>
-              <w:jc w:val="left"/>
-            </w:pPr>
-            <w:r>
-              <w:rPr>
-                <w:highlight w:val="yellow"/>
-              </w:rPr>
-              <w:t>{datum}</w:t>
-            </w:r>
-          </w:p>
-        </w:tc>
-        <w:tc>
-          <w:tcPr>
-            <w:tcW w:type="auto" w:w="2267"/>
-          </w:tcPr>
-          <w:p>
-            <w:pPr>
-              <w:jc w:val="center"/>
-            </w:pPr>
-            <w:r>
-              <w:rPr>
-                <w:highlight w:val="yellow"/>
-              </w:rPr>
-              <w:t>{versie}</w:t>
-            </w:r>
-          </w:p>
-        </w:tc>
-      </w:tr>
-      <w:tr>
-        <w:tc>
-          <w:tcPr>
-            <w:tcW w:type="auto" w:w="2267"/>
-          </w:tcPr>
-          <w:p>
-            <w:pPr>
-              <w:jc w:val="left"/>
-            </w:pPr>
-            <w:r>
-              <w:t xml:space="preserve">Projectleider </w:t>
-            </w:r>
-            <w:r>
-              <w:rPr>
-                <w:highlight w:val="yellow"/>
-              </w:rPr>
-              <w:t>{beheerorganisatie}</w:t>
-            </w:r>
-          </w:p>
-        </w:tc>
-        <w:tc>
-          <w:tcPr>
-            <w:tcW w:type="auto" w:w="2267"/>
-          </w:tcPr>
-          <w:p>
-            <w:pPr>
-              <w:jc w:val="left"/>
-            </w:pPr>
-            <w:r>
-              <w:rPr>
-                <w:highlight w:val="yellow"/>
-              </w:rPr>
-              <w:t>{naam projectleider beheerorganisatie}</w:t>
-            </w:r>
-          </w:p>
-        </w:tc>
-        <w:tc>
-          <w:tcPr>
-            <w:tcW w:type="auto" w:w="2267"/>
-          </w:tcPr>
-          <w:p>
-            <w:pPr>
-              <w:jc w:val="left"/>
-            </w:pPr>
-            <w:r>
-              <w:rPr>
-                <w:highlight w:val="yellow"/>
-              </w:rPr>
-              <w:t>{datum}</w:t>
-            </w:r>
-          </w:p>
-        </w:tc>
-        <w:tc>
-          <w:tcPr>
-            <w:tcW w:type="auto" w:w="2267"/>
-          </w:tcPr>
-          <w:p>
-            <w:pPr>
-              <w:jc w:val="center"/>
-            </w:pPr>
-            <w:r>
-              <w:rPr>
-                <w:highlight w:val="yellow"/>
-              </w:rPr>
-              <w:t>{versie}</w:t>
-            </w:r>
-          </w:p>
-        </w:tc>
-      </w:tr>
-      <w:tr>
-        <w:tc>
-          <w:tcPr>
-            <w:tcW w:type="auto" w:w="2267"/>
-          </w:tcPr>
-          <w:p>
-            <w:pPr>
-              <w:jc w:val="left"/>
-            </w:pPr>
-            <w:r>
-              <w:t>Projectleider ICTU</w:t>
-            </w:r>
-          </w:p>
-        </w:tc>
-        <w:tc>
-          <w:tcPr>
-            <w:tcW w:type="auto" w:w="2267"/>
-          </w:tcPr>
-          <w:p>
-            <w:pPr>
-              <w:jc w:val="left"/>
-            </w:pPr>
-            <w:r>
-              <w:rPr>
-                <w:highlight w:val="yellow"/>
-              </w:rPr>
-              <w:t>{naam projectleider ICTU}</w:t>
-            </w:r>
-          </w:p>
-        </w:tc>
-        <w:tc>
-          <w:tcPr>
-            <w:tcW w:type="auto" w:w="2267"/>
-          </w:tcPr>
-          <w:p>
-            <w:pPr>
-              <w:jc w:val="left"/>
-            </w:pPr>
-            <w:r>
-              <w:rPr>
-                <w:highlight w:val="yellow"/>
-              </w:rPr>
-              <w:t>{datum}</w:t>
-            </w:r>
-          </w:p>
-        </w:tc>
-        <w:tc>
-          <w:tcPr>
-            <w:tcW w:type="auto" w:w="2267"/>
-          </w:tcPr>
-          <w:p>
-            <w:pPr>
-              <w:jc w:val="center"/>
-            </w:pPr>
-            <w:r>
-              <w:rPr>
-                <w:highlight w:val="yellow"/>
-              </w:rPr>
-              <w:t>{versie}</w:t>
-            </w:r>
-          </w:p>
-        </w:tc>
-      </w:tr>
-      <w:tr>
-        <w:tc>
-          <w:tcPr>
-            <w:tcW w:type="auto" w:w="2267"/>
-          </w:tcPr>
-          <w:p>
-            <w:pPr>
-              <w:jc w:val="left"/>
-            </w:pPr>
-            <w:r>
-              <w:t>Product owner</w:t>
-            </w:r>
-          </w:p>
-        </w:tc>
-        <w:tc>
-          <w:tcPr>
-            <w:tcW w:type="auto" w:w="2267"/>
-          </w:tcPr>
-          <w:p>
-            <w:pPr>
-              <w:jc w:val="left"/>
-            </w:pPr>
-            <w:r>
-              <w:rPr>
-                <w:highlight w:val="yellow"/>
-              </w:rPr>
-              <w:t>{naam product owner}</w:t>
-            </w:r>
-          </w:p>
-        </w:tc>
-        <w:tc>
-          <w:tcPr>
-            <w:tcW w:type="auto" w:w="2267"/>
-          </w:tcPr>
-          <w:p>
-            <w:pPr>
-              <w:jc w:val="left"/>
-            </w:pPr>
-            <w:r>
-              <w:rPr>
-                <w:highlight w:val="yellow"/>
-              </w:rPr>
-              <w:t>{datum}</w:t>
-            </w:r>
-          </w:p>
-        </w:tc>
-        <w:tc>
-          <w:tcPr>
-            <w:tcW w:type="auto" w:w="2267"/>
-          </w:tcPr>
-          <w:p>
-            <w:pPr>
-              <w:jc w:val="center"/>
-            </w:pPr>
-            <w:r>
-              <w:rPr>
-                <w:highlight w:val="yellow"/>
-              </w:rPr>
-              <w:t>{versie}</w:t>
-            </w:r>
-          </w:p>
-        </w:tc>
-      </w:tr>
-    </w:tbl>
-    <w:p>
-      <w:pPr>
-        <w:pStyle w:val="Kop6"/>
-      </w:pPr>
-      <w:r>
-        <w:t>Verzendlijst huidige versie</w:t>
+        <w:t>Goedkeuring</w:t>
       </w:r>
     </w:p>
     <w:tbl>
@@ -1112,10 +326,358 @@
               <w:jc w:val="left"/>
             </w:pPr>
             <w:r>
+              <w:t>Versie</w:t>
+            </w:r>
+          </w:p>
+        </w:tc>
+        <w:tc>
+          <w:tcPr>
+            <w:tcW w:type="auto" w:w="3023"/>
+          </w:tcPr>
+          <w:p>
+            <w:pPr>
+              <w:jc w:val="left"/>
+            </w:pPr>
+            <w:r>
+              <w:t>Datum goedkeuring</w:t>
+            </w:r>
+          </w:p>
+        </w:tc>
+        <w:tc>
+          <w:tcPr>
+            <w:tcW w:type="auto" w:w="3023"/>
+          </w:tcPr>
+          <w:p>
+            <w:pPr>
+              <w:jc w:val="left"/>
+            </w:pPr>
+            <w:r>
+              <w:t>Goedgekeurd door</w:t>
+            </w:r>
+          </w:p>
+        </w:tc>
+      </w:tr>
+      <w:tr>
+        <w:tc>
+          <w:tcPr>
+            <w:tcW w:type="auto" w:w="3023"/>
+          </w:tcPr>
+          <w:p>
+            <w:pPr>
+              <w:jc w:val="left"/>
+            </w:pPr>
+            <w:r>
+              <w:rPr>
+                <w:highlight w:val="yellow"/>
+              </w:rPr>
+              <w:t>{versie}</w:t>
+            </w:r>
+          </w:p>
+        </w:tc>
+        <w:tc>
+          <w:tcPr>
+            <w:tcW w:type="auto" w:w="3023"/>
+          </w:tcPr>
+          <w:p>
+            <w:pPr>
+              <w:jc w:val="left"/>
+            </w:pPr>
+            <w:r>
+              <w:rPr>
+                <w:highlight w:val="yellow"/>
+              </w:rPr>
+              <w:t>{datum}</w:t>
+            </w:r>
+          </w:p>
+        </w:tc>
+        <w:tc>
+          <w:tcPr>
+            <w:tcW w:type="auto" w:w="3023"/>
+          </w:tcPr>
+          <w:p>
+            <w:pPr>
+              <w:jc w:val="left"/>
+            </w:pPr>
+            <w:r>
+              <w:rPr>
+                <w:highlight w:val="yellow"/>
+              </w:rPr>
+              <w:t>{naam}</w:t>
+            </w:r>
+          </w:p>
+        </w:tc>
+      </w:tr>
+    </w:tbl>
+    <w:p>
+      <w:pPr>
+        <w:pStyle w:val="Kop6"/>
+      </w:pPr>
+      <w:r>
+        <w:t>Revisiehistorie</w:t>
+      </w:r>
+    </w:p>
+    <w:tbl>
+      <w:tblPr>
+        <w:tblStyle w:val="Tabelraster1"/>
+        <w:tblW w:type="pct" w:w="100%"/>
+        <w:tblLook w:firstColumn="1" w:firstRow="1" w:lastColumn="0" w:lastRow="0" w:noHBand="0" w:noVBand="1" w:val="04A0"/>
+      </w:tblPr>
+      <w:tblGrid>
+        <w:gridCol w:w="1512"/>
+        <w:gridCol w:w="1512"/>
+        <w:gridCol w:w="1512"/>
+        <w:gridCol w:w="1512"/>
+        <w:gridCol w:w="1512"/>
+        <w:gridCol w:w="1512"/>
+      </w:tblGrid>
+      <w:tr>
+        <w:tc>
+          <w:tcPr>
+            <w:tcW w:type="auto" w:w="1512"/>
+          </w:tcPr>
+          <w:p>
+            <w:pPr>
+              <w:jc w:val="left"/>
+            </w:pPr>
+            <w:r>
+              <w:t>Versie</w:t>
+            </w:r>
+          </w:p>
+        </w:tc>
+        <w:tc>
+          <w:tcPr>
+            <w:tcW w:type="auto" w:w="1512"/>
+          </w:tcPr>
+          <w:p>
+            <w:pPr>
+              <w:jc w:val="left"/>
+            </w:pPr>
+            <w:r>
+              <w:t>Datum</w:t>
+            </w:r>
+          </w:p>
+        </w:tc>
+        <w:tc>
+          <w:tcPr>
+            <w:tcW w:type="auto" w:w="1512"/>
+          </w:tcPr>
+          <w:p>
+            <w:pPr>
+              <w:jc w:val="left"/>
+            </w:pPr>
+            <w:r>
+              <w:t>Status</w:t>
+            </w:r>
+          </w:p>
+        </w:tc>
+        <w:tc>
+          <w:tcPr>
+            <w:tcW w:type="auto" w:w="1512"/>
+          </w:tcPr>
+          <w:p>
+            <w:pPr>
+              <w:jc w:val="left"/>
+            </w:pPr>
+            <w:r>
+              <w:t>Auteur</w:t>
+            </w:r>
+          </w:p>
+        </w:tc>
+        <w:tc>
+          <w:tcPr>
+            <w:tcW w:type="auto" w:w="1512"/>
+          </w:tcPr>
+          <w:p>
+            <w:pPr>
+              <w:jc w:val="left"/>
+            </w:pPr>
+            <w:r>
+              <w:t>Reviewers</w:t>
+            </w:r>
+          </w:p>
+        </w:tc>
+        <w:tc>
+          <w:tcPr>
+            <w:tcW w:type="auto" w:w="1512"/>
+          </w:tcPr>
+          <w:p>
+            <w:pPr>
+              <w:jc w:val="left"/>
+            </w:pPr>
+            <w:r>
+              <w:t>Opmerkingen</w:t>
+            </w:r>
+          </w:p>
+        </w:tc>
+      </w:tr>
+      <w:tr>
+        <w:tc>
+          <w:tcPr>
+            <w:tcW w:type="auto" w:w="1512"/>
+          </w:tcPr>
+          <w:p>
+            <w:pPr>
+              <w:jc w:val="left"/>
+            </w:pPr>
+            <w:r>
+              <w:rPr>
+                <w:highlight w:val="yellow"/>
+              </w:rPr>
+              <w:t>{versie}</w:t>
+            </w:r>
+          </w:p>
+        </w:tc>
+        <w:tc>
+          <w:tcPr>
+            <w:tcW w:type="auto" w:w="1512"/>
+          </w:tcPr>
+          <w:p>
+            <w:pPr>
+              <w:jc w:val="left"/>
+            </w:pPr>
+            <w:r>
+              <w:rPr>
+                <w:highlight w:val="yellow"/>
+              </w:rPr>
+              <w:t>{datum}</w:t>
+            </w:r>
+          </w:p>
+        </w:tc>
+        <w:tc>
+          <w:tcPr>
+            <w:tcW w:type="auto" w:w="1512"/>
+          </w:tcPr>
+          <w:p>
+            <w:pPr>
+              <w:jc w:val="left"/>
+            </w:pPr>
+            <w:r>
+              <w:rPr>
+                <w:highlight w:val="yellow"/>
+              </w:rPr>
+              <w:t>{status}</w:t>
+            </w:r>
+          </w:p>
+        </w:tc>
+        <w:tc>
+          <w:tcPr>
+            <w:tcW w:type="auto" w:w="1512"/>
+          </w:tcPr>
+          <w:p>
+            <w:pPr>
+              <w:jc w:val="left"/>
+            </w:pPr>
+            <w:r>
+              <w:rPr>
+                <w:highlight w:val="yellow"/>
+              </w:rPr>
+              <w:t>{naam}</w:t>
+            </w:r>
+          </w:p>
+        </w:tc>
+        <w:tc>
+          <w:tcPr>
+            <w:tcW w:type="auto" w:w="1512"/>
+          </w:tcPr>
+          <w:p>
+            <w:pPr>
+              <w:jc w:val="left"/>
+            </w:pPr>
+            <w:r>
+              <w:rPr>
+                <w:highlight w:val="yellow"/>
+              </w:rPr>
+              <w:t>{namen}</w:t>
+            </w:r>
+          </w:p>
+        </w:tc>
+        <w:tc>
+          <w:tcPr>
+            <w:tcW w:type="auto" w:w="1512"/>
+          </w:tcPr>
+          <w:p>
+            <w:pPr>
+              <w:jc w:val="left"/>
+            </w:pPr>
+            <w:r>
+              <w:rPr>
+                <w:highlight w:val="yellow"/>
+              </w:rPr>
+              <w:t>{opmerkingen}</w:t>
+            </w:r>
+          </w:p>
+        </w:tc>
+      </w:tr>
+    </w:tbl>
+    <w:p>
+      <w:pPr>
+        <w:pStyle w:val="Kop6"/>
+      </w:pPr>
+      <w:r>
+        <w:t>Betrokkenen bij dit document</w:t>
+      </w:r>
+    </w:p>
+    <w:p>
+      <w:r>
+        <w:rPr>
+          <w:highlight w:val="yellow"/>
+        </w:rPr>
+        <w:t>{Neem in onderstaande tabel de auteurs, reviewers en goedkeurders van dit document op}</w:t>
+      </w:r>
+    </w:p>
+    <w:tbl>
+      <w:tblPr>
+        <w:tblStyle w:val="Tabelraster1"/>
+        <w:tblW w:type="pct" w:w="100%"/>
+        <w:tblLook w:firstColumn="1" w:firstRow="1" w:lastColumn="0" w:lastRow="0" w:noHBand="0" w:noVBand="1" w:val="04A0"/>
+      </w:tblPr>
+      <w:tblGrid>
+        <w:gridCol w:w="3023"/>
+        <w:gridCol w:w="3023"/>
+        <w:gridCol w:w="3023"/>
+      </w:tblGrid>
+      <w:tr>
+        <w:tc>
+          <w:tcPr>
+            <w:tcW w:type="auto" w:w="3023"/>
+          </w:tcPr>
+          <w:p>
+            <w:pPr>
+              <w:jc w:val="left"/>
+            </w:pPr>
+            <w:r>
+              <w:t>Organisatie</w:t>
+            </w:r>
+          </w:p>
+        </w:tc>
+        <w:tc>
+          <w:tcPr>
+            <w:tcW w:type="auto" w:w="3023"/>
+          </w:tcPr>
+          <w:p>
+            <w:pPr>
+              <w:jc w:val="left"/>
+            </w:pPr>
+            <w:r>
+              <w:t>Functie/rol</w:t>
+            </w:r>
+          </w:p>
+        </w:tc>
+        <w:tc>
+          <w:tcPr>
+            <w:tcW w:type="auto" w:w="3023"/>
+          </w:tcPr>
+          <w:p>
+            <w:pPr>
+              <w:jc w:val="left"/>
+            </w:pPr>
+            <w:r>
               <w:t>Naam</w:t>
             </w:r>
           </w:p>
         </w:tc>
+      </w:tr>
+      <w:tr>
         <w:tc>
           <w:tcPr>
             <w:tcW w:type="auto" w:w="3023"/>
@@ -1125,7 +687,10 @@
               <w:jc w:val="left"/>
             </w:pPr>
             <w:r>
-              <w:t>Organisatie</w:t>
+              <w:rPr>
+                <w:highlight w:val="yellow"/>
+              </w:rPr>
+              <w:t>{opdrachtgevende organisatie}</w:t>
             </w:r>
           </w:p>
         </w:tc>
@@ -1138,12 +703,10 @@
               <w:jc w:val="left"/>
             </w:pPr>
             <w:r>
-              <w:t>Functie/rol</w:t>
-            </w:r>
-          </w:p>
-        </w:tc>
-      </w:tr>
-      <w:tr>
+              <w:t>Opdrachtgever</w:t>
+            </w:r>
+          </w:p>
+        </w:tc>
         <w:tc>
           <w:tcPr>
             <w:tcW w:type="auto" w:w="3023"/>
@@ -1156,10 +719,12 @@
               <w:rPr>
                 <w:highlight w:val="yellow"/>
               </w:rPr>
-              <w:t>{naam projectleider opdrachtgevende organisatie}</w:t>
-            </w:r>
-          </w:p>
-        </w:tc>
+              <w:t>{naam}</w:t>
+            </w:r>
+          </w:p>
+        </w:tc>
+      </w:tr>
+      <w:tr>
         <w:tc>
           <w:tcPr>
             <w:tcW w:type="auto" w:w="3023"/>
@@ -1189,8 +754,6 @@
             </w:r>
           </w:p>
         </w:tc>
-      </w:tr>
-      <w:tr>
         <w:tc>
           <w:tcPr>
             <w:tcW w:type="auto" w:w="3023"/>
@@ -1203,10 +766,12 @@
               <w:rPr>
                 <w:highlight w:val="yellow"/>
               </w:rPr>
-              <w:t>{naam product owner}</w:t>
-            </w:r>
-          </w:p>
-        </w:tc>
+              <w:t>{naam}</w:t>
+            </w:r>
+          </w:p>
+        </w:tc>
+      </w:tr>
+      <w:tr>
         <w:tc>
           <w:tcPr>
             <w:tcW w:type="auto" w:w="3023"/>
@@ -1236,8 +801,6 @@
             </w:r>
           </w:p>
         </w:tc>
-      </w:tr>
-      <w:tr>
         <w:tc>
           <w:tcPr>
             <w:tcW w:type="auto" w:w="3023"/>
@@ -1250,10 +813,12 @@
               <w:rPr>
                 <w:highlight w:val="yellow"/>
               </w:rPr>
-              <w:t>{naam projectleider beheerorganisatie}</w:t>
-            </w:r>
-          </w:p>
-        </w:tc>
+              <w:t>{naam}</w:t>
+            </w:r>
+          </w:p>
+        </w:tc>
+      </w:tr>
+      <w:tr>
         <w:tc>
           <w:tcPr>
             <w:tcW w:type="auto" w:w="3023"/>
@@ -1266,6 +831,53 @@
               <w:rPr>
                 <w:highlight w:val="yellow"/>
               </w:rPr>
+              <w:t>{opdrachtgevende organisatie}</w:t>
+            </w:r>
+          </w:p>
+        </w:tc>
+        <w:tc>
+          <w:tcPr>
+            <w:tcW w:type="auto" w:w="3023"/>
+          </w:tcPr>
+          <w:p>
+            <w:pPr>
+              <w:jc w:val="left"/>
+            </w:pPr>
+            <w:r>
+              <w:t>Kwaliteitsmanager</w:t>
+            </w:r>
+          </w:p>
+        </w:tc>
+        <w:tc>
+          <w:tcPr>
+            <w:tcW w:type="auto" w:w="3023"/>
+          </w:tcPr>
+          <w:p>
+            <w:pPr>
+              <w:jc w:val="left"/>
+            </w:pPr>
+            <w:r>
+              <w:rPr>
+                <w:highlight w:val="yellow"/>
+              </w:rPr>
+              <w:t>{naam}</w:t>
+            </w:r>
+          </w:p>
+        </w:tc>
+      </w:tr>
+      <w:tr>
+        <w:tc>
+          <w:tcPr>
+            <w:tcW w:type="auto" w:w="3023"/>
+          </w:tcPr>
+          <w:p>
+            <w:pPr>
+              <w:jc w:val="left"/>
+            </w:pPr>
+            <w:r>
+              <w:rPr>
+                <w:highlight w:val="yellow"/>
+              </w:rPr>
               <w:t>{beheerorganisatie}</w:t>
             </w:r>
           </w:p>
@@ -1283,8 +895,6 @@
             </w:r>
           </w:p>
         </w:tc>
-      </w:tr>
-      <w:tr>
         <w:tc>
           <w:tcPr>
             <w:tcW w:type="auto" w:w="3023"/>
@@ -1297,10 +907,12 @@
               <w:rPr>
                 <w:highlight w:val="yellow"/>
               </w:rPr>
-              <w:t>{naam projectleider ICTU}</w:t>
-            </w:r>
-          </w:p>
-        </w:tc>
+              <w:t>{naam}</w:t>
+            </w:r>
+          </w:p>
+        </w:tc>
+      </w:tr>
+      <w:tr>
         <w:tc>
           <w:tcPr>
             <w:tcW w:type="auto" w:w="3023"/>
@@ -1310,6 +922,53 @@
               <w:jc w:val="left"/>
             </w:pPr>
             <w:r>
+              <w:rPr>
+                <w:highlight w:val="yellow"/>
+              </w:rPr>
+              <w:t>{beheerorganisatie}</w:t>
+            </w:r>
+          </w:p>
+        </w:tc>
+        <w:tc>
+          <w:tcPr>
+            <w:tcW w:type="auto" w:w="3023"/>
+          </w:tcPr>
+          <w:p>
+            <w:pPr>
+              <w:jc w:val="left"/>
+            </w:pPr>
+            <w:r>
+              <w:t>Kwaliteitsmanager</w:t>
+            </w:r>
+          </w:p>
+        </w:tc>
+        <w:tc>
+          <w:tcPr>
+            <w:tcW w:type="auto" w:w="3023"/>
+          </w:tcPr>
+          <w:p>
+            <w:pPr>
+              <w:jc w:val="left"/>
+            </w:pPr>
+            <w:r>
+              <w:rPr>
+                <w:highlight w:val="yellow"/>
+              </w:rPr>
+              <w:t>{naam}</w:t>
+            </w:r>
+          </w:p>
+        </w:tc>
+      </w:tr>
+      <w:tr>
+        <w:tc>
+          <w:tcPr>
+            <w:tcW w:type="auto" w:w="3023"/>
+          </w:tcPr>
+          <w:p>
+            <w:pPr>
+              <w:jc w:val="left"/>
+            </w:pPr>
+            <w:r>
               <w:t>ICTU</w:t>
             </w:r>
           </w:p>
@@ -1327,8 +986,6 @@
             </w:r>
           </w:p>
         </w:tc>
-      </w:tr>
-      <w:tr>
         <w:tc>
           <w:tcPr>
             <w:tcW w:type="auto" w:w="3023"/>
@@ -1341,10 +998,12 @@
               <w:rPr>
                 <w:highlight w:val="yellow"/>
               </w:rPr>
-              <w:t>{naam software delivery manager}</w:t>
-            </w:r>
-          </w:p>
-        </w:tc>
+              <w:t>{naam}</w:t>
+            </w:r>
+          </w:p>
+        </w:tc>
+      </w:tr>
+      <w:tr>
         <w:tc>
           <w:tcPr>
             <w:tcW w:type="auto" w:w="3023"/>
@@ -1371,6 +1030,66 @@
             </w:r>
           </w:p>
         </w:tc>
+        <w:tc>
+          <w:tcPr>
+            <w:tcW w:type="auto" w:w="3023"/>
+          </w:tcPr>
+          <w:p>
+            <w:pPr>
+              <w:jc w:val="left"/>
+            </w:pPr>
+            <w:r>
+              <w:rPr>
+                <w:highlight w:val="yellow"/>
+              </w:rPr>
+              <w:t>{naam}</w:t>
+            </w:r>
+          </w:p>
+        </w:tc>
+      </w:tr>
+      <w:tr>
+        <w:tc>
+          <w:tcPr>
+            <w:tcW w:type="auto" w:w="3023"/>
+          </w:tcPr>
+          <w:p>
+            <w:pPr>
+              <w:jc w:val="left"/>
+            </w:pPr>
+            <w:r>
+              <w:t>ICTU</w:t>
+            </w:r>
+          </w:p>
+        </w:tc>
+        <w:tc>
+          <w:tcPr>
+            <w:tcW w:type="auto" w:w="3023"/>
+          </w:tcPr>
+          <w:p>
+            <w:pPr>
+              <w:jc w:val="left"/>
+            </w:pPr>
+            <w:r>
+              <w:t>Kwaliteitsmanager</w:t>
+            </w:r>
+          </w:p>
+        </w:tc>
+        <w:tc>
+          <w:tcPr>
+            <w:tcW w:type="auto" w:w="3023"/>
+          </w:tcPr>
+          <w:p>
+            <w:pPr>
+              <w:jc w:val="left"/>
+            </w:pPr>
+            <w:r>
+              <w:rPr>
+                <w:highlight w:val="yellow"/>
+              </w:rPr>
+              <w:t>{naam}</w:t>
+            </w:r>
+          </w:p>
+        </w:tc>
       </w:tr>
     </w:tbl>
     <w:p>
@@ -1383,7 +1102,7 @@
     </w:p>
     <w:p>
       <w:r>
-        <w:t>Versie wip, 08-11-2024</w:t>
+        <w:t>Versie wip, 06-12-2024</w:t>
       </w:r>
     </w:p>
     <w:p>

</xml_diff>